<commit_message>
Pulled full set of followers, and edited Word document
</commit_message>
<xml_diff>
--- a/DataShare_Scientology.docx
+++ b/DataShare_Scientology.docx
@@ -56,19 +56,15 @@
       <w:r>
         <w:t xml:space="preserve">all her energy into opposing the religion. She even has a </w:t>
       </w:r>
-      <w:proofErr w:type="spellStart"/>
-      <w:r>
-        <w:t>Netfilx</w:t>
-      </w:r>
-      <w:proofErr w:type="spellEnd"/>
+      <w:r>
+        <w:t>Netflix</w:t>
+      </w:r>
       <w:r>
         <w:t xml:space="preserve"> show “Scientology and the Aftermath” which I have not seen, but it did win an Emmy. Anyways she seems to be the strongest opposing force to Scientology that I could find. </w:t>
       </w:r>
-      <w:proofErr w:type="gramStart"/>
-      <w:r>
-        <w:t>So</w:t>
-      </w:r>
-      <w:proofErr w:type="gramEnd"/>
+      <w:r>
+        <w:t>So,</w:t>
+      </w:r>
       <w:r>
         <w:t xml:space="preserve"> the Data set is two text files containing those who follow @Scientology and those who follow @LeahRemini on Twitter. </w:t>
       </w:r>
@@ -125,10 +121,7 @@
         <w:t>` and `</w:t>
       </w:r>
       <w:r>
-        <w:t xml:space="preserve"> </w:t>
-      </w:r>
-      <w:r>
-        <w:t>Scientology_followers.txt</w:t>
+        <w:t xml:space="preserve"> Scientology_followers.txt</w:t>
       </w:r>
       <w:r>
         <w:t xml:space="preserve">`. I collected the following data from the followers of each handle: </w:t>
@@ -158,11 +151,9 @@
       <w:r>
         <w:t xml:space="preserve">was I </w:t>
       </w:r>
-      <w:proofErr w:type="gramStart"/>
-      <w:r>
-        <w:t>didn’t</w:t>
-      </w:r>
-      <w:proofErr w:type="gramEnd"/>
+      <w:r>
+        <w:t>did not</w:t>
+      </w:r>
       <w:r>
         <w:t xml:space="preserve"> pull enough of it. I would continue to pull </w:t>
       </w:r>
@@ -205,7 +196,12 @@
         <w:t xml:space="preserve">Tokens: </w:t>
       </w:r>
       <w:r>
-        <w:t>590</w:t>
+        <w:t>28750</w:t>
+      </w:r>
+    </w:p>
+    <w:p>
+      <w:r>
+        <w:t>Unique Tokens: 12218</w:t>
       </w:r>
     </w:p>
     <w:p>
@@ -213,7 +209,10 @@
         <w:t>Average Token Length:</w:t>
       </w:r>
       <w:r>
-        <w:t xml:space="preserve"> 6.16</w:t>
+        <w:t xml:space="preserve"> 6.</w:t>
+      </w:r>
+      <w:r>
+        <w:t>08</w:t>
       </w:r>
     </w:p>
     <w:p>
@@ -221,7 +220,7 @@
         <w:t>Lexical Diversity: 0.</w:t>
       </w:r>
       <w:r>
-        <w:t>88</w:t>
+        <w:t>43</w:t>
       </w:r>
     </w:p>
     <w:p>
@@ -230,156 +229,43 @@
         <w:shd w:val="clear" w:color="auto" w:fill="FFFFFF"/>
         <w:wordWrap w:val="0"/>
         <w:textAlignment w:val="baseline"/>
-      </w:pPr>
-      <w:r>
-        <w:rPr>
-          <w:rFonts w:asciiTheme="minorHAnsi" w:eastAsiaTheme="minorHAnsi" w:hAnsiTheme="minorHAnsi" w:cstheme="minorBidi"/>
-          <w:sz w:val="22"/>
-          <w:szCs w:val="22"/>
-        </w:rPr>
-        <w:t xml:space="preserve">Top 10 words: </w:t>
-      </w:r>
-      <w:r>
-        <w:rPr>
-          <w:rFonts w:asciiTheme="minorHAnsi" w:eastAsiaTheme="minorHAnsi" w:hAnsiTheme="minorHAnsi" w:cstheme="minorBidi"/>
-          <w:sz w:val="22"/>
-          <w:szCs w:val="22"/>
-        </w:rPr>
-        <w:t xml:space="preserve">living, life, love, like, </w:t>
-      </w:r>
-      <w:r>
-        <w:rPr>
-          <w:rFonts w:asciiTheme="minorHAnsi" w:eastAsiaTheme="minorHAnsi" w:hAnsiTheme="minorHAnsi" w:cstheme="minorBidi"/>
-          <w:sz w:val="22"/>
-          <w:szCs w:val="22"/>
-        </w:rPr>
-        <w:t xml:space="preserve">state, san, </w:t>
-      </w:r>
-      <w:proofErr w:type="spellStart"/>
-      <w:r>
-        <w:rPr>
-          <w:rFonts w:asciiTheme="minorHAnsi" w:eastAsiaTheme="minorHAnsi" w:hAnsiTheme="minorHAnsi" w:cstheme="minorBidi"/>
-          <w:sz w:val="22"/>
-          <w:szCs w:val="22"/>
-        </w:rPr>
-        <w:t>tx</w:t>
-      </w:r>
-      <w:proofErr w:type="spellEnd"/>
-      <w:r>
-        <w:rPr>
-          <w:rFonts w:asciiTheme="minorHAnsi" w:eastAsiaTheme="minorHAnsi" w:hAnsiTheme="minorHAnsi" w:cstheme="minorBidi"/>
-          <w:sz w:val="22"/>
-          <w:szCs w:val="22"/>
-        </w:rPr>
-        <w:t xml:space="preserve">, ca, </w:t>
-      </w:r>
-      <w:proofErr w:type="spellStart"/>
-      <w:r>
-        <w:rPr>
-          <w:rFonts w:asciiTheme="minorHAnsi" w:eastAsiaTheme="minorHAnsi" w:hAnsiTheme="minorHAnsi" w:cstheme="minorBidi"/>
-          <w:sz w:val="22"/>
-          <w:szCs w:val="22"/>
-        </w:rPr>
-        <w:t>usa</w:t>
-      </w:r>
-      <w:proofErr w:type="spellEnd"/>
-      <w:r>
-        <w:rPr>
-          <w:rFonts w:asciiTheme="minorHAnsi" w:eastAsiaTheme="minorHAnsi" w:hAnsiTheme="minorHAnsi" w:cstheme="minorBidi"/>
-          <w:sz w:val="22"/>
-          <w:szCs w:val="22"/>
-        </w:rPr>
-        <w:t xml:space="preserve">, </w:t>
-      </w:r>
-      <w:proofErr w:type="spellStart"/>
-      <w:r>
-        <w:rPr>
-          <w:rFonts w:asciiTheme="minorHAnsi" w:eastAsiaTheme="minorHAnsi" w:hAnsiTheme="minorHAnsi" w:cstheme="minorBidi"/>
-          <w:sz w:val="22"/>
-          <w:szCs w:val="22"/>
-        </w:rPr>
-        <w:t>colorado</w:t>
-      </w:r>
-      <w:proofErr w:type="spellEnd"/>
-      <w:r>
-        <w:rPr>
-          <w:rFonts w:asciiTheme="minorHAnsi" w:eastAsiaTheme="minorHAnsi" w:hAnsiTheme="minorHAnsi" w:cstheme="minorBidi"/>
-          <w:sz w:val="22"/>
-          <w:szCs w:val="22"/>
-        </w:rPr>
-        <w:t xml:space="preserve"> </w:t>
-      </w:r>
-    </w:p>
-    <w:p>
-      <w:pPr>
-        <w:shd w:val="clear" w:color="auto" w:fill="FFFFFF"/>
-        <w:tabs>
-          <w:tab w:val="left" w:pos="916"/>
-          <w:tab w:val="left" w:pos="1832"/>
-          <w:tab w:val="left" w:pos="2748"/>
-          <w:tab w:val="left" w:pos="3664"/>
-          <w:tab w:val="left" w:pos="4580"/>
-          <w:tab w:val="left" w:pos="5496"/>
-          <w:tab w:val="left" w:pos="6412"/>
-          <w:tab w:val="left" w:pos="7328"/>
-          <w:tab w:val="left" w:pos="8244"/>
-          <w:tab w:val="left" w:pos="9160"/>
-          <w:tab w:val="left" w:pos="10076"/>
-          <w:tab w:val="left" w:pos="10992"/>
-          <w:tab w:val="left" w:pos="11908"/>
-          <w:tab w:val="left" w:pos="12824"/>
-          <w:tab w:val="left" w:pos="13740"/>
-          <w:tab w:val="left" w:pos="14656"/>
-        </w:tabs>
-        <w:wordWrap w:val="0"/>
-        <w:spacing w:after="0" w:line="240" w:lineRule="auto"/>
-        <w:textAlignment w:val="baseline"/>
-      </w:pPr>
-    </w:p>
-    <w:p>
-      <w:r>
-        <w:t xml:space="preserve">I </w:t>
-      </w:r>
-      <w:r>
-        <w:t xml:space="preserve">might want to go back it the cleaning code and remove states from the descriptions so I could get better words for those last 4. </w:t>
-      </w:r>
-    </w:p>
-    <w:p/>
-    <w:p>
-      <w:pPr>
-        <w:rPr>
-          <w:u w:val="single"/>
-        </w:rPr>
-      </w:pPr>
-      <w:r>
-        <w:rPr>
-          <w:u w:val="single"/>
-        </w:rPr>
-        <w:t>Scientology:</w:t>
-      </w:r>
-    </w:p>
-    <w:p>
-      <w:r>
-        <w:t xml:space="preserve">Tokens: </w:t>
-      </w:r>
-      <w:r>
-        <w:t>533</w:t>
-      </w:r>
-    </w:p>
-    <w:p>
-      <w:r>
-        <w:t>Average Token Length: 6.</w:t>
-      </w:r>
-      <w:r>
-        <w:t>26</w:t>
-      </w:r>
-    </w:p>
-    <w:p>
-      <w:r>
-        <w:t>Lexical Diversity: 0.8</w:t>
-      </w:r>
-      <w:r>
-        <w:t>7</w:t>
+        <w:rPr>
+          <w:rFonts w:asciiTheme="minorHAnsi" w:eastAsiaTheme="minorHAnsi" w:hAnsiTheme="minorHAnsi" w:cstheme="minorBidi"/>
+          <w:sz w:val="22"/>
+          <w:szCs w:val="22"/>
+        </w:rPr>
+      </w:pPr>
+      <w:r>
+        <w:rPr>
+          <w:rFonts w:asciiTheme="minorHAnsi" w:eastAsiaTheme="minorHAnsi" w:hAnsiTheme="minorHAnsi" w:cstheme="minorBidi"/>
+          <w:sz w:val="22"/>
+          <w:szCs w:val="22"/>
+        </w:rPr>
+        <w:t xml:space="preserve">Top </w:t>
+      </w:r>
+      <w:r>
+        <w:rPr>
+          <w:rFonts w:asciiTheme="minorHAnsi" w:eastAsiaTheme="minorHAnsi" w:hAnsiTheme="minorHAnsi" w:cstheme="minorBidi"/>
+          <w:sz w:val="22"/>
+          <w:szCs w:val="22"/>
+        </w:rPr>
+        <w:t>2</w:t>
+      </w:r>
+      <w:r>
+        <w:rPr>
+          <w:rFonts w:asciiTheme="minorHAnsi" w:eastAsiaTheme="minorHAnsi" w:hAnsiTheme="minorHAnsi" w:cstheme="minorBidi"/>
+          <w:sz w:val="22"/>
+          <w:szCs w:val="22"/>
+        </w:rPr>
+        <w:t>0 words</w:t>
+      </w:r>
+      <w:r>
+        <w:rPr>
+          <w:rFonts w:asciiTheme="minorHAnsi" w:eastAsiaTheme="minorHAnsi" w:hAnsiTheme="minorHAnsi" w:cstheme="minorBidi"/>
+          <w:sz w:val="22"/>
+          <w:szCs w:val="22"/>
+        </w:rPr>
+        <w:t>:</w:t>
       </w:r>
     </w:p>
     <w:p>
@@ -400,98 +286,8 @@
           <w:sz w:val="22"/>
           <w:szCs w:val="22"/>
         </w:rPr>
-        <w:t xml:space="preserve">Top 10 words: </w:t>
-      </w:r>
-      <w:r>
-        <w:rPr>
-          <w:rFonts w:asciiTheme="minorHAnsi" w:eastAsiaTheme="minorHAnsi" w:hAnsiTheme="minorHAnsi" w:cstheme="minorBidi"/>
-          <w:sz w:val="22"/>
-          <w:szCs w:val="22"/>
-        </w:rPr>
-        <w:t xml:space="preserve">love, </w:t>
-      </w:r>
-      <w:proofErr w:type="spellStart"/>
-      <w:r>
-        <w:rPr>
-          <w:rFonts w:asciiTheme="minorHAnsi" w:eastAsiaTheme="minorHAnsi" w:hAnsiTheme="minorHAnsi" w:cstheme="minorBidi"/>
-          <w:sz w:val="22"/>
-          <w:szCs w:val="22"/>
-        </w:rPr>
-        <w:t>usa</w:t>
-      </w:r>
-      <w:proofErr w:type="spellEnd"/>
-      <w:r>
-        <w:rPr>
-          <w:rFonts w:asciiTheme="minorHAnsi" w:eastAsiaTheme="minorHAnsi" w:hAnsiTheme="minorHAnsi" w:cstheme="minorBidi"/>
-          <w:sz w:val="22"/>
-          <w:szCs w:val="22"/>
-        </w:rPr>
-        <w:t xml:space="preserve">, name, god, Jonathan, like, </w:t>
-      </w:r>
-      <w:proofErr w:type="spellStart"/>
-      <w:r>
-        <w:rPr>
-          <w:rFonts w:asciiTheme="minorHAnsi" w:eastAsiaTheme="minorHAnsi" w:hAnsiTheme="minorHAnsi" w:cstheme="minorBidi"/>
-          <w:sz w:val="22"/>
-          <w:szCs w:val="22"/>
-        </w:rPr>
-        <w:t>jesus</w:t>
-      </w:r>
-      <w:proofErr w:type="spellEnd"/>
-      <w:r>
-        <w:rPr>
-          <w:rFonts w:asciiTheme="minorHAnsi" w:eastAsiaTheme="minorHAnsi" w:hAnsiTheme="minorHAnsi" w:cstheme="minorBidi"/>
-          <w:sz w:val="22"/>
-          <w:szCs w:val="22"/>
-        </w:rPr>
-        <w:t xml:space="preserve">, </w:t>
-      </w:r>
-      <w:proofErr w:type="spellStart"/>
-      <w:r>
-        <w:rPr>
-          <w:rFonts w:asciiTheme="minorHAnsi" w:eastAsiaTheme="minorHAnsi" w:hAnsiTheme="minorHAnsi" w:cstheme="minorBidi"/>
-          <w:sz w:val="22"/>
-          <w:szCs w:val="22"/>
-        </w:rPr>
-        <w:t>nc</w:t>
-      </w:r>
-      <w:proofErr w:type="spellEnd"/>
-      <w:r>
-        <w:rPr>
-          <w:rFonts w:asciiTheme="minorHAnsi" w:eastAsiaTheme="minorHAnsi" w:hAnsiTheme="minorHAnsi" w:cstheme="minorBidi"/>
-          <w:sz w:val="22"/>
-          <w:szCs w:val="22"/>
-        </w:rPr>
-        <w:t xml:space="preserve">, </w:t>
-      </w:r>
-      <w:proofErr w:type="spellStart"/>
-      <w:r>
-        <w:rPr>
-          <w:rFonts w:asciiTheme="minorHAnsi" w:eastAsiaTheme="minorHAnsi" w:hAnsiTheme="minorHAnsi" w:cstheme="minorBidi"/>
-          <w:sz w:val="22"/>
-          <w:szCs w:val="22"/>
-        </w:rPr>
-        <w:t>england</w:t>
-      </w:r>
-      <w:proofErr w:type="spellEnd"/>
-      <w:r>
-        <w:rPr>
-          <w:rFonts w:asciiTheme="minorHAnsi" w:eastAsiaTheme="minorHAnsi" w:hAnsiTheme="minorHAnsi" w:cstheme="minorBidi"/>
-          <w:sz w:val="22"/>
-          <w:szCs w:val="22"/>
-        </w:rPr>
-        <w:t xml:space="preserve">, </w:t>
-      </w:r>
-      <w:proofErr w:type="spellStart"/>
-      <w:r>
-        <w:rPr>
-          <w:rFonts w:asciiTheme="minorHAnsi" w:eastAsiaTheme="minorHAnsi" w:hAnsiTheme="minorHAnsi" w:cstheme="minorBidi"/>
-          <w:sz w:val="22"/>
-          <w:szCs w:val="22"/>
-        </w:rPr>
-        <w:t>opheliaevermore</w:t>
-      </w:r>
-      <w:proofErr w:type="spellEnd"/>
+        <w:t xml:space="preserve">USA, Love, New, CA, TX, Mom, Life, Like, NY, United, Los, States, FL, San, Proud, Lover, World, Living, </w:t>
+      </w:r>
     </w:p>
     <w:p>
       <w:pPr>
@@ -500,11 +296,19 @@
         <w:wordWrap w:val="0"/>
         <w:textAlignment w:val="baseline"/>
         <w:rPr>
-          <w:rFonts w:asciiTheme="minorHAnsi" w:eastAsiaTheme="minorHAnsi" w:hAnsiTheme="minorHAnsi" w:cstheme="minorBidi"/>
-          <w:sz w:val="22"/>
-          <w:szCs w:val="22"/>
-        </w:rPr>
-      </w:pPr>
+          <w:color w:val="000000"/>
+          <w:sz w:val="21"/>
+          <w:szCs w:val="21"/>
+        </w:rPr>
+      </w:pPr>
+      <w:r>
+        <w:rPr>
+          <w:rFonts w:asciiTheme="minorHAnsi" w:eastAsiaTheme="minorHAnsi" w:hAnsiTheme="minorHAnsi" w:cstheme="minorBidi"/>
+          <w:sz w:val="22"/>
+          <w:szCs w:val="22"/>
+        </w:rPr>
+        <w:t>Music, One</w:t>
+      </w:r>
     </w:p>
     <w:p>
       <w:pPr>
@@ -513,13 +317,109 @@
         <w:wordWrap w:val="0"/>
         <w:textAlignment w:val="baseline"/>
       </w:pPr>
-      <w:r>
-        <w:rPr>
-          <w:rFonts w:asciiTheme="minorHAnsi" w:eastAsiaTheme="minorHAnsi" w:hAnsiTheme="minorHAnsi" w:cstheme="minorBidi"/>
-          <w:sz w:val="22"/>
-          <w:szCs w:val="22"/>
-        </w:rPr>
-        <w:t xml:space="preserve">I might have to figure out if Jonathan is anyone, and maybe also remove states, but it is interesting that </w:t>
+    </w:p>
+    <w:p/>
+    <w:p>
+      <w:pPr>
+        <w:rPr>
+          <w:u w:val="single"/>
+        </w:rPr>
+      </w:pPr>
+      <w:r>
+        <w:rPr>
+          <w:u w:val="single"/>
+        </w:rPr>
+        <w:t>Scientology:</w:t>
+      </w:r>
+    </w:p>
+    <w:p>
+      <w:r>
+        <w:t xml:space="preserve">Tokens: </w:t>
+      </w:r>
+      <w:r>
+        <w:t>32683</w:t>
+      </w:r>
+    </w:p>
+    <w:p>
+      <w:r>
+        <w:t>Unique Tokens: 15426</w:t>
+      </w:r>
+    </w:p>
+    <w:p>
+      <w:r>
+        <w:t>Average Token Length: 6.</w:t>
+      </w:r>
+      <w:r>
+        <w:t>12</w:t>
+      </w:r>
+    </w:p>
+    <w:p>
+      <w:r>
+        <w:t>Lexical Diversity: 0.</w:t>
+      </w:r>
+      <w:r>
+        <w:t>4</w:t>
+      </w:r>
+      <w:r>
+        <w:t>7</w:t>
+      </w:r>
+    </w:p>
+    <w:p>
+      <w:pPr>
+        <w:pStyle w:val="HTMLPreformatted"/>
+        <w:shd w:val="clear" w:color="auto" w:fill="FFFFFF"/>
+        <w:wordWrap w:val="0"/>
+        <w:textAlignment w:val="baseline"/>
+        <w:rPr>
+          <w:rFonts w:asciiTheme="minorHAnsi" w:eastAsiaTheme="minorHAnsi" w:hAnsiTheme="minorHAnsi" w:cstheme="minorBidi"/>
+          <w:sz w:val="22"/>
+          <w:szCs w:val="22"/>
+        </w:rPr>
+      </w:pPr>
+      <w:r>
+        <w:rPr>
+          <w:rFonts w:asciiTheme="minorHAnsi" w:eastAsiaTheme="minorHAnsi" w:hAnsiTheme="minorHAnsi" w:cstheme="minorBidi"/>
+          <w:sz w:val="22"/>
+          <w:szCs w:val="22"/>
+        </w:rPr>
+        <w:t xml:space="preserve">Top </w:t>
+      </w:r>
+      <w:r>
+        <w:rPr>
+          <w:rFonts w:asciiTheme="minorHAnsi" w:eastAsiaTheme="minorHAnsi" w:hAnsiTheme="minorHAnsi" w:cstheme="minorBidi"/>
+          <w:sz w:val="22"/>
+          <w:szCs w:val="22"/>
+        </w:rPr>
+        <w:t>2</w:t>
+      </w:r>
+      <w:r>
+        <w:rPr>
+          <w:rFonts w:asciiTheme="minorHAnsi" w:eastAsiaTheme="minorHAnsi" w:hAnsiTheme="minorHAnsi" w:cstheme="minorBidi"/>
+          <w:sz w:val="22"/>
+          <w:szCs w:val="22"/>
+        </w:rPr>
+        <w:t xml:space="preserve">0 words: </w:t>
+      </w:r>
+    </w:p>
+    <w:p>
+      <w:pPr>
+        <w:pStyle w:val="HTMLPreformatted"/>
+        <w:shd w:val="clear" w:color="auto" w:fill="FFFFFF"/>
+        <w:wordWrap w:val="0"/>
+        <w:textAlignment w:val="baseline"/>
+        <w:rPr>
+          <w:rFonts w:asciiTheme="minorHAnsi" w:eastAsiaTheme="minorHAnsi" w:hAnsiTheme="minorHAnsi" w:cstheme="minorBidi"/>
+          <w:sz w:val="22"/>
+          <w:szCs w:val="22"/>
+        </w:rPr>
+      </w:pPr>
+      <w:r>
+        <w:rPr>
+          <w:rFonts w:asciiTheme="minorHAnsi" w:eastAsiaTheme="minorHAnsi" w:hAnsiTheme="minorHAnsi" w:cstheme="minorBidi"/>
+          <w:sz w:val="22"/>
+          <w:szCs w:val="22"/>
+        </w:rPr>
+        <w:t xml:space="preserve">USA, de, Love, New, United, CA, LA, Life, South, States, Los, </w:t>
       </w:r>
       <w:proofErr w:type="spellStart"/>
       <w:r>
@@ -528,7 +428,7 @@
           <w:sz w:val="22"/>
           <w:szCs w:val="22"/>
         </w:rPr>
-        <w:t>usa</w:t>
+        <w:t>en</w:t>
       </w:r>
       <w:proofErr w:type="spellEnd"/>
       <w:r>
@@ -537,15 +437,29 @@
           <w:sz w:val="22"/>
           <w:szCs w:val="22"/>
         </w:rPr>
-        <w:t xml:space="preserve"> was second most used word.</w:t>
-      </w:r>
-      <w:r>
-        <w:rPr>
-          <w:rFonts w:asciiTheme="minorHAnsi" w:eastAsiaTheme="minorHAnsi" w:hAnsiTheme="minorHAnsi" w:cstheme="minorBidi"/>
-          <w:sz w:val="22"/>
-          <w:szCs w:val="22"/>
-        </w:rPr>
-        <w:t xml:space="preserve"> </w:t>
+        <w:t xml:space="preserve">, el, England, NY, FL, World, Africa, Like, </w:t>
+      </w:r>
+    </w:p>
+    <w:p>
+      <w:pPr>
+        <w:pStyle w:val="HTMLPreformatted"/>
+        <w:shd w:val="clear" w:color="auto" w:fill="FFFFFF"/>
+        <w:wordWrap w:val="0"/>
+        <w:textAlignment w:val="baseline"/>
+        <w:rPr>
+          <w:rFonts w:asciiTheme="minorHAnsi" w:eastAsiaTheme="minorHAnsi" w:hAnsiTheme="minorHAnsi" w:cstheme="minorBidi"/>
+          <w:sz w:val="22"/>
+          <w:szCs w:val="22"/>
+        </w:rPr>
+      </w:pPr>
+      <w:r>
+        <w:rPr>
+          <w:rFonts w:asciiTheme="minorHAnsi" w:eastAsiaTheme="minorHAnsi" w:hAnsiTheme="minorHAnsi" w:cstheme="minorBidi"/>
+          <w:sz w:val="22"/>
+          <w:szCs w:val="22"/>
+        </w:rPr>
+        <w:lastRenderedPageBreak/>
+        <w:t>Music</w:t>
       </w:r>
     </w:p>
     <w:p>
@@ -598,11 +512,9 @@
       <w:r>
         <w:t xml:space="preserve">Who on either side has more friends? </w:t>
       </w:r>
-      <w:proofErr w:type="gramStart"/>
-      <w:r>
-        <w:t>Also</w:t>
-      </w:r>
-      <w:proofErr w:type="gramEnd"/>
+      <w:r>
+        <w:t>Also,</w:t>
+      </w:r>
       <w:r>
         <w:t xml:space="preserve"> which followers have more followers?</w:t>
       </w:r>
@@ -641,25 +553,21 @@
       <w:r>
         <w:t xml:space="preserve"> like “Love” with is a top word for both. </w:t>
       </w:r>
-      <w:proofErr w:type="gramStart"/>
-      <w:r>
-        <w:t>Also</w:t>
-      </w:r>
-      <w:proofErr w:type="gramEnd"/>
-      <w:r>
-        <w:t xml:space="preserve"> another part to this question would be if those who follow Scientology are into the same things as the other followers. So I could look at the description of these followers and possibly filter out </w:t>
-      </w:r>
-      <w:proofErr w:type="gramStart"/>
-      <w:r>
-        <w:t xml:space="preserve">verbs </w:t>
-      </w:r>
-      <w:r>
-        <w:t xml:space="preserve"> </w:t>
-      </w:r>
-      <w:r>
-        <w:t>and</w:t>
-      </w:r>
-      <w:proofErr w:type="gramEnd"/>
+      <w:r>
+        <w:t>Also,</w:t>
+      </w:r>
+      <w:r>
+        <w:t xml:space="preserve"> another part to this question would be if those who follow Scientology are into the same things as the other followers. </w:t>
+      </w:r>
+      <w:r>
+        <w:t>So,</w:t>
+      </w:r>
+      <w:r>
+        <w:t xml:space="preserve"> I could look at the description of these followers and possibly filter out </w:t>
+      </w:r>
+      <w:r>
+        <w:t>verbs and</w:t>
+      </w:r>
       <w:r>
         <w:t xml:space="preserve"> nouns using Parts of Speech and parsing. </w:t>
       </w:r>

</xml_diff>